<commit_message>
edit the standUp and planning
</commit_message>
<xml_diff>
--- a/Planning example.docx
+++ b/Planning example.docx
@@ -46,7 +46,7 @@
         <w:rPr>
           <w:rtl w:val="0"/>
         </w:rPr>
-        <w:t xml:space="preserve">6 of november 2018 / 13:30 / Conference room</w:t>
+        <w:t xml:space="preserve">17th of november 2018 / 13:30 / Conference room</w:t>
       </w:r>
     </w:p>
     <w:p>
@@ -670,7 +670,7 @@
           <w:szCs w:val="24"/>
           <w:rtl w:val="0"/>
         </w:rPr>
-        <w:t xml:space="preserve"> 20 of november at 13:30 in conference room</w:t>
+        <w:t xml:space="preserve"> 23 of november at 13:30 in conference room</w:t>
       </w:r>
       <w:r>
         <w:rPr>

</xml_diff>